<commit_message>
mapreduce population cau b, c
</commit_message>
<xml_diff>
--- a/Document/Install_Github_Ubuntu_Server.docx
+++ b/Document/Install_Github_Ubuntu_Server.docx
@@ -98,6 +98,7 @@
       </w:pPr>
       <w:r>
         <w:rPr>
+          <w:noProof/>
           <w:lang w:val="vi-VN"/>
         </w:rPr>
         <w:drawing>
@@ -185,6 +186,7 @@
       </w:pPr>
       <w:r>
         <w:rPr>
+          <w:noProof/>
           <w:lang w:val="vi-VN"/>
         </w:rPr>
         <w:drawing>
@@ -316,6 +318,7 @@
       </w:pPr>
       <w:r>
         <w:rPr>
+          <w:noProof/>
           <w:lang w:val="vi-VN"/>
         </w:rPr>
         <w:drawing>
@@ -412,6 +415,7 @@
       </w:pPr>
       <w:r>
         <w:rPr>
+          <w:noProof/>
           <w:lang w:val="vi-VN"/>
         </w:rPr>
         <w:drawing>
@@ -491,13 +495,7 @@
         <w:rPr>
           <w:lang w:val="vi-VN"/>
         </w:rPr>
-        <w:t xml:space="preserve">$ </w:t>
-      </w:r>
-      <w:r>
-        <w:rPr>
-          <w:lang w:val="vi-VN"/>
-        </w:rPr>
-        <w:t xml:space="preserve">git clone </w:t>
+        <w:t xml:space="preserve">$ git clone </w:t>
       </w:r>
       <w:hyperlink r:id="rId10" w:history="1">
         <w:r>
@@ -517,6 +515,7 @@
       </w:pPr>
       <w:r>
         <w:rPr>
+          <w:noProof/>
           <w:lang w:val="vi-VN"/>
         </w:rPr>
         <w:drawing>
@@ -558,9 +557,15 @@
     </w:p>
     <w:p>
       <w:pPr>
+        <w:pStyle w:val="ListParagraph"/>
+        <w:numPr>
+          <w:ilvl w:val="0"/>
+          <w:numId w:val="2"/>
+        </w:numPr>
         <w:rPr>
           <w:b/>
           <w:bCs/>
+          <w:lang w:val="vi-VN"/>
         </w:rPr>
       </w:pPr>
       <w:r>
@@ -568,10 +573,40 @@
           <w:b/>
           <w:bCs/>
         </w:rPr>
-        <w:t>2. Thêm tệp và commit thay đổi</w:t>
-      </w:r>
-    </w:p>
-    <w:p>
+        <w:t>Thêm tệp và commit thay đổi</w:t>
+      </w:r>
+    </w:p>
+    <w:p>
+      <w:pPr>
+        <w:rPr>
+          <w:lang w:val="vi-VN"/>
+        </w:rPr>
+      </w:pPr>
+      <w:r>
+        <w:rPr>
+          <w:lang w:val="vi-VN"/>
+        </w:rPr>
+        <w:t xml:space="preserve"># </w:t>
+      </w:r>
+      <w:r>
+        <w:t xml:space="preserve">Di chuyển vào thư mục có tên là </w:t>
+      </w:r>
+      <w:r>
+        <w:t>repo</w:t>
+      </w:r>
+      <w:r>
+        <w:rPr>
+          <w:lang w:val="vi-VN"/>
+        </w:rPr>
+        <w:t>.</w:t>
+      </w:r>
+    </w:p>
+    <w:p>
+      <w:pPr>
+        <w:rPr>
+          <w:lang w:val="vi-VN"/>
+        </w:rPr>
+      </w:pPr>
       <w:r>
         <w:rPr>
           <w:lang w:val="vi-VN"/>
@@ -583,6 +618,36 @@
       </w:r>
     </w:p>
     <w:p>
+      <w:pPr>
+        <w:rPr>
+          <w:lang w:val="vi-VN"/>
+        </w:rPr>
+      </w:pPr>
+      <w:r>
+        <w:rPr>
+          <w:lang w:val="vi-VN"/>
+        </w:rPr>
+        <w:t xml:space="preserve"># </w:t>
+      </w:r>
+      <w:r>
+        <w:t xml:space="preserve">Tạo một tệp mới tên là filemoi.txt trong thư mục hiện </w:t>
+      </w:r>
+      <w:r>
+        <w:t>tại</w:t>
+      </w:r>
+      <w:r>
+        <w:rPr>
+          <w:lang w:val="vi-VN"/>
+        </w:rPr>
+        <w:t>.</w:t>
+      </w:r>
+    </w:p>
+    <w:p>
+      <w:pPr>
+        <w:rPr>
+          <w:lang w:val="vi-VN"/>
+        </w:rPr>
+      </w:pPr>
       <w:r>
         <w:rPr>
           <w:lang w:val="vi-VN"/>
@@ -590,49 +655,71 @@
         <w:t xml:space="preserve">$ </w:t>
       </w:r>
       <w:r>
-        <w:t xml:space="preserve">touch filemoi.txt               </w:t>
-      </w:r>
-    </w:p>
-    <w:p>
-      <w:r>
-        <w:rPr>
-          <w:lang w:val="vi-VN"/>
-        </w:rPr>
-        <w:t xml:space="preserve">$ </w:t>
-      </w:r>
-      <w:r>
-        <w:t xml:space="preserve">git add filemoi.txt             </w:t>
-      </w:r>
-    </w:p>
-    <w:p>
-      <w:pPr>
-        <w:rPr>
-          <w:lang w:val="vi-VN"/>
-        </w:rPr>
-      </w:pPr>
-      <w:r>
-        <w:rPr>
-          <w:lang w:val="vi-VN"/>
-        </w:rPr>
-        <w:t xml:space="preserve">$ </w:t>
-      </w:r>
-      <w:r>
-        <w:t xml:space="preserve">git commit -m "Thêm file mới"   </w:t>
-      </w:r>
-    </w:p>
-    <w:p>
-      <w:pPr>
+        <w:t xml:space="preserve">touch filemoi.txt          </w:t>
+      </w:r>
+    </w:p>
+    <w:p>
+      <w:r>
+        <w:rPr>
+          <w:lang w:val="vi-VN"/>
+        </w:rPr>
+        <w:t xml:space="preserve"># </w:t>
+      </w:r>
+      <w:r>
+        <w:t xml:space="preserve">Thêm tệp filemoi.txt vào </w:t>
+      </w:r>
+      <w:r>
         <w:rPr>
           <w:b/>
           <w:bCs/>
         </w:rPr>
-      </w:pPr>
+        <w:t>staging area</w:t>
+      </w:r>
+      <w:r>
+        <w:t xml:space="preserve"> (khu vực chuẩn bị commit) của Git</w:t>
+      </w:r>
+      <w:r>
+        <w:t xml:space="preserve">     </w:t>
+      </w:r>
+    </w:p>
+    <w:p>
+      <w:pPr>
+        <w:rPr>
+          <w:lang w:val="vi-VN"/>
+        </w:rPr>
+      </w:pPr>
+      <w:r>
+        <w:rPr>
+          <w:lang w:val="vi-VN"/>
+        </w:rPr>
+        <w:t xml:space="preserve">$ </w:t>
+      </w:r>
+      <w:r>
+        <w:t xml:space="preserve">git add filemoi.txt           </w:t>
+      </w:r>
+    </w:p>
+    <w:p>
+      <w:r>
+        <w:rPr>
+          <w:lang w:val="vi-VN"/>
+        </w:rPr>
+        <w:t xml:space="preserve"># </w:t>
+      </w:r>
+      <w:r>
+        <w:t xml:space="preserve">Tạo một </w:t>
+      </w:r>
       <w:r>
         <w:rPr>
           <w:b/>
           <w:bCs/>
         </w:rPr>
-        <w:t>3. Push thay đổi lên GitHub</w:t>
+        <w:t>commit</w:t>
+      </w:r>
+      <w:r>
+        <w:t xml:space="preserve"> mới (một điểm lưu trạng thái dự án) với thông điệp mô tả "Thêm file mới"</w:t>
+      </w:r>
+      <w:r>
+        <w:t xml:space="preserve">  </w:t>
       </w:r>
     </w:p>
     <w:p>
@@ -648,7 +735,7 @@
         <w:t xml:space="preserve">$ </w:t>
       </w:r>
       <w:r>
-        <w:t>git push origin main</w:t>
+        <w:t xml:space="preserve">git commit -m "Thêm file mới"   </w:t>
       </w:r>
     </w:p>
     <w:p>
@@ -663,7 +750,23 @@
           <w:b/>
           <w:bCs/>
         </w:rPr>
-        <w:t>4. Chuyển nhánh (branch)</w:t>
+        <w:t>3. Push thay đổi lên GitHub</w:t>
+      </w:r>
+    </w:p>
+    <w:p>
+      <w:pPr>
+        <w:rPr>
+          <w:lang w:val="vi-VN"/>
+        </w:rPr>
+      </w:pPr>
+      <w:r>
+        <w:rPr>
+          <w:lang w:val="vi-VN"/>
+        </w:rPr>
+        <w:t xml:space="preserve">$ </w:t>
+      </w:r>
+      <w:r>
+        <w:t>git push origin main</w:t>
       </w:r>
     </w:p>
     <w:p>
@@ -678,18 +781,7 @@
           <w:b/>
           <w:bCs/>
         </w:rPr>
-        <w:t>Kiểm tra nhánh hiện tại:</w:t>
-      </w:r>
-    </w:p>
-    <w:p>
-      <w:r>
-        <w:rPr>
-          <w:lang w:val="vi-VN"/>
-        </w:rPr>
-        <w:t xml:space="preserve">$ </w:t>
-      </w:r>
-      <w:r>
-        <w:t>git branch</w:t>
+        <w:t>4. Chuyển nhánh (branch)</w:t>
       </w:r>
     </w:p>
     <w:p>
@@ -697,7 +789,6 @@
         <w:rPr>
           <w:b/>
           <w:bCs/>
-          <w:lang w:val="vi-VN"/>
         </w:rPr>
       </w:pPr>
       <w:r>
@@ -705,15 +796,10 @@
           <w:b/>
           <w:bCs/>
         </w:rPr>
-        <w:t>Tạo và chuyển sang nhánh mới:</w:t>
-      </w:r>
-    </w:p>
-    <w:p>
-      <w:pPr>
-        <w:rPr>
-          <w:lang w:val="vi-VN"/>
-        </w:rPr>
-      </w:pPr>
+        <w:t>Kiểm tra nhánh hiện tại:</w:t>
+      </w:r>
+    </w:p>
+    <w:p>
       <w:r>
         <w:rPr>
           <w:lang w:val="vi-VN"/>
@@ -721,28 +807,15 @@
         <w:t xml:space="preserve">$ </w:t>
       </w:r>
       <w:r>
-        <w:t>git checkout -b new-branch</w:t>
-      </w:r>
-    </w:p>
-    <w:p>
-      <w:pPr>
-        <w:rPr>
-          <w:lang w:val="vi-VN"/>
-        </w:rPr>
-      </w:pPr>
-    </w:p>
-    <w:p>
-      <w:pPr>
-        <w:rPr>
-          <w:lang w:val="vi-VN"/>
-        </w:rPr>
-      </w:pPr>
+        <w:t>git branch</w:t>
+      </w:r>
     </w:p>
     <w:p>
       <w:pPr>
         <w:rPr>
           <w:b/>
           <w:bCs/>
+          <w:lang w:val="vi-VN"/>
         </w:rPr>
       </w:pPr>
       <w:r>
@@ -751,10 +824,15 @@
           <w:bCs/>
         </w:rPr>
         <w:lastRenderedPageBreak/>
-        <w:t>Chuyển nhánh:</w:t>
-      </w:r>
-    </w:p>
-    <w:p>
+        <w:t>Tạo và chuyển sang nhánh mới:</w:t>
+      </w:r>
+    </w:p>
+    <w:p>
+      <w:pPr>
+        <w:rPr>
+          <w:lang w:val="vi-VN"/>
+        </w:rPr>
+      </w:pPr>
       <w:r>
         <w:rPr>
           <w:lang w:val="vi-VN"/>
@@ -762,23 +840,7 @@
         <w:t xml:space="preserve">$ </w:t>
       </w:r>
       <w:r>
-        <w:t xml:space="preserve">git switch main         </w:t>
-      </w:r>
-    </w:p>
-    <w:p>
-      <w:pPr>
-        <w:rPr>
-          <w:lang w:val="vi-VN"/>
-        </w:rPr>
-      </w:pPr>
-      <w:r>
-        <w:rPr>
-          <w:lang w:val="vi-VN"/>
-        </w:rPr>
-        <w:t xml:space="preserve">$ </w:t>
-      </w:r>
-      <w:r>
-        <w:t>git checkout main</w:t>
+        <w:t>git checkout -b new-branch</w:t>
       </w:r>
     </w:p>
     <w:p>
@@ -793,7 +855,7 @@
           <w:b/>
           <w:bCs/>
         </w:rPr>
-        <w:t>5. Gộp nhánh (merge)</w:t>
+        <w:t>Chuyển nhánh:</w:t>
       </w:r>
     </w:p>
     <w:p>
@@ -804,7 +866,7 @@
         <w:t xml:space="preserve">$ </w:t>
       </w:r>
       <w:r>
-        <w:t xml:space="preserve">git checkout main               </w:t>
+        <w:t xml:space="preserve">git switch main         </w:t>
       </w:r>
     </w:p>
     <w:p>
@@ -820,7 +882,7 @@
         <w:t xml:space="preserve">$ </w:t>
       </w:r>
       <w:r>
-        <w:t xml:space="preserve">git merge new-branch            </w:t>
+        <w:t>git checkout main</w:t>
       </w:r>
     </w:p>
     <w:p>
@@ -835,15 +897,93 @@
           <w:b/>
           <w:bCs/>
         </w:rPr>
+        <w:t>5. Gộp nhánh (merge)</w:t>
+      </w:r>
+    </w:p>
+    <w:p>
+      <w:r>
+        <w:rPr>
+          <w:lang w:val="vi-VN"/>
+        </w:rPr>
+        <w:t xml:space="preserve">$ </w:t>
+      </w:r>
+      <w:r>
+        <w:t xml:space="preserve">git checkout main               </w:t>
+      </w:r>
+    </w:p>
+    <w:p>
+      <w:pPr>
+        <w:rPr>
+          <w:lang w:val="vi-VN"/>
+        </w:rPr>
+      </w:pPr>
+      <w:r>
+        <w:rPr>
+          <w:lang w:val="vi-VN"/>
+        </w:rPr>
+        <w:t xml:space="preserve">$ </w:t>
+      </w:r>
+      <w:r>
+        <w:t xml:space="preserve">git merge new-branch            </w:t>
+      </w:r>
+    </w:p>
+    <w:p>
+      <w:pPr>
+        <w:rPr>
+          <w:b/>
+          <w:bCs/>
+        </w:rPr>
+      </w:pPr>
+      <w:r>
+        <w:rPr>
+          <w:b/>
+          <w:bCs/>
+        </w:rPr>
         <w:t>6. .gitignore – bỏ qua file/thư mục</w:t>
       </w:r>
     </w:p>
     <w:p>
+      <w:pPr>
+        <w:rPr>
+          <w:lang w:val="vi-VN"/>
+        </w:rPr>
+      </w:pPr>
       <w:r>
         <w:t>Tạo file .gitignore trong thư mục repo:</w:t>
       </w:r>
     </w:p>
     <w:p>
+      <w:pPr>
+        <w:rPr>
+          <w:lang w:val="vi-VN"/>
+        </w:rPr>
+      </w:pPr>
+      <w:r>
+        <w:t># .gitignore</w:t>
+      </w:r>
+    </w:p>
+    <w:p>
+      <w:pPr>
+        <w:rPr>
+          <w:lang w:val="vi-VN"/>
+        </w:rPr>
+      </w:pPr>
+      <w:r>
+        <w:rPr>
+          <w:lang w:val="vi-VN"/>
+        </w:rPr>
+        <w:t xml:space="preserve"># </w:t>
+      </w:r>
+      <w:r>
+        <w:t>Bỏ qua tất cả các file có đuôi .log (log file)</w:t>
+      </w:r>
+    </w:p>
+    <w:p>
+      <w:pPr>
+        <w:rPr>
+          <w:lang w:val="vi-VN"/>
+        </w:rPr>
+      </w:pPr>
       <w:r>
         <w:rPr>
           <w:lang w:val="vi-VN"/>
@@ -851,89 +991,146 @@
         <w:t xml:space="preserve">$ </w:t>
       </w:r>
       <w:r>
-        <w:t># .gitignore</w:t>
-      </w:r>
-    </w:p>
-    <w:p>
-      <w:r>
-        <w:rPr>
-          <w:lang w:val="vi-VN"/>
-        </w:rPr>
-        <w:t>$</w:t>
-      </w:r>
-      <w:r>
-        <w:rPr>
-          <w:lang w:val="vi-VN"/>
-        </w:rPr>
-        <w:t xml:space="preserve"> </w:t>
-      </w:r>
-      <w:r>
-        <w:t>*.log</w:t>
-      </w:r>
-    </w:p>
-    <w:p>
-      <w:r>
-        <w:rPr>
-          <w:lang w:val="vi-VN"/>
-        </w:rPr>
-        <w:t>$</w:t>
-      </w:r>
-      <w:r>
-        <w:rPr>
-          <w:lang w:val="vi-VN"/>
-        </w:rPr>
-        <w:t xml:space="preserve"> </w:t>
+        <w:t>*.</w:t>
+      </w:r>
+      <w:r>
+        <w:t>log</w:t>
+      </w:r>
+    </w:p>
+    <w:p>
+      <w:pPr>
+        <w:rPr>
+          <w:lang w:val="vi-VN"/>
+        </w:rPr>
+      </w:pPr>
+      <w:r>
+        <w:rPr>
+          <w:lang w:val="vi-VN"/>
+        </w:rPr>
+        <w:t xml:space="preserve"># </w:t>
+      </w:r>
+      <w:r>
+        <w:rPr>
+          <w:lang w:val="vi-VN"/>
+        </w:rPr>
+        <w:t>B</w:t>
+      </w:r>
+      <w:r>
+        <w:t>ỏ qua toàn bộ thư mục node_modules/</w:t>
+      </w:r>
+    </w:p>
+    <w:p>
+      <w:pPr>
+        <w:rPr>
+          <w:lang w:val="vi-VN"/>
+        </w:rPr>
+      </w:pPr>
+      <w:r>
+        <w:rPr>
+          <w:lang w:val="vi-VN"/>
+        </w:rPr>
+        <w:t xml:space="preserve">$ </w:t>
       </w:r>
       <w:r>
         <w:t>node_modules/</w:t>
       </w:r>
     </w:p>
     <w:p>
-      <w:r>
-        <w:rPr>
-          <w:lang w:val="vi-VN"/>
-        </w:rPr>
-        <w:t>$</w:t>
-      </w:r>
-      <w:r>
-        <w:rPr>
-          <w:lang w:val="vi-VN"/>
-        </w:rPr>
-        <w:t xml:space="preserve"> </w:t>
+      <w:pPr>
+        <w:rPr>
+          <w:lang w:val="vi-VN"/>
+        </w:rPr>
+      </w:pPr>
+      <w:r>
+        <w:rPr>
+          <w:lang w:val="vi-VN"/>
+        </w:rPr>
+        <w:t xml:space="preserve"># </w:t>
+      </w:r>
+      <w:r>
+        <w:t>Bỏ qua file .env</w:t>
+      </w:r>
+    </w:p>
+    <w:p>
+      <w:pPr>
+        <w:rPr>
+          <w:lang w:val="vi-VN"/>
+        </w:rPr>
+      </w:pPr>
+      <w:r>
+        <w:rPr>
+          <w:lang w:val="vi-VN"/>
+        </w:rPr>
+        <w:t xml:space="preserve">$ </w:t>
       </w:r>
       <w:r>
         <w:t>.env</w:t>
       </w:r>
     </w:p>
     <w:p>
-      <w:r>
-        <w:rPr>
-          <w:lang w:val="vi-VN"/>
-        </w:rPr>
-        <w:t>$</w:t>
-      </w:r>
-      <w:r>
-        <w:rPr>
-          <w:lang w:val="vi-VN"/>
-        </w:rPr>
-        <w:t xml:space="preserve"> </w:t>
+      <w:pPr>
+        <w:rPr>
+          <w:lang w:val="vi-VN"/>
+        </w:rPr>
+      </w:pPr>
+      <w:r>
+        <w:rPr>
+          <w:lang w:val="vi-VN"/>
+        </w:rPr>
+        <w:t># T</w:t>
+      </w:r>
+      <w:r>
+        <w:t xml:space="preserve">hêm file .gitignore vào </w:t>
+      </w:r>
+      <w:r>
+        <w:rPr>
+          <w:b/>
+          <w:bCs/>
+        </w:rPr>
+        <w:t>staging area</w:t>
+      </w:r>
+      <w:r>
+        <w:t xml:space="preserve"> để sẵn sàng commit</w:t>
+      </w:r>
+    </w:p>
+    <w:p>
+      <w:pPr>
+        <w:rPr>
+          <w:lang w:val="vi-VN"/>
+        </w:rPr>
+      </w:pPr>
+      <w:r>
+        <w:rPr>
+          <w:lang w:val="vi-VN"/>
+        </w:rPr>
+        <w:t xml:space="preserve">$ </w:t>
       </w:r>
       <w:r>
         <w:t>git add .gitignore</w:t>
       </w:r>
     </w:p>
     <w:p>
-      <w:r>
-        <w:rPr>
-          <w:lang w:val="vi-VN"/>
-        </w:rPr>
-        <w:t>$</w:t>
-      </w:r>
-      <w:r>
-        <w:rPr>
-          <w:lang w:val="vi-VN"/>
-        </w:rPr>
-        <w:t xml:space="preserve"> </w:t>
+      <w:pPr>
+        <w:rPr>
+          <w:lang w:val="vi-VN"/>
+        </w:rPr>
+      </w:pPr>
+      <w:r>
+        <w:rPr>
+          <w:lang w:val="vi-VN"/>
+        </w:rPr>
+        <w:t xml:space="preserve"># </w:t>
+      </w:r>
+      <w:r>
+        <w:t>Tạo một commit mới để lưu lại việc thêm file .gitignore, với mô tả "Thêm file .gitignore"</w:t>
+      </w:r>
+    </w:p>
+    <w:p>
+      <w:r>
+        <w:rPr>
+          <w:lang w:val="vi-VN"/>
+        </w:rPr>
+        <w:t xml:space="preserve">$ </w:t>
       </w:r>
       <w:r>
         <w:t>git commit -m "Thêm file .gitignore"</w:t>

</xml_diff>